<commit_message>
Penggantian Judul dari sistematika penulisan BAB IV
</commit_message>
<xml_diff>
--- a/Per BAB/[REVISI II] BAB I .docx
+++ b/Per BAB/[REVISI II] BAB I .docx
@@ -92,648 +92,333 @@
       <w:r>
         <w:t xml:space="preserve">Salah satunya adalah dalam pengiriman surat menyurat sekarang dapat dilakukan via </w:t>
       </w:r>
-      <w:proofErr w:type="spellStart"/>
-      <w:r>
-        <w:rPr>
-          <w:i/>
-        </w:rPr>
-        <w:t>E-mail</w:t>
-      </w:r>
-      <w:proofErr w:type="spellEnd"/>
-      <w:r>
-        <w:rPr>
-          <w:i/>
-        </w:rPr>
+      <w:r>
+        <w:rPr>
+          <w:i/>
+        </w:rPr>
+        <w:t xml:space="preserve">E-mail </w:t>
+      </w:r>
+      <w:r>
+        <w:t xml:space="preserve">dan </w:t>
+      </w:r>
+      <w:r>
+        <w:rPr>
+          <w:i/>
+        </w:rPr>
+        <w:t>chat</w:t>
+      </w:r>
+      <w:r>
+        <w:t xml:space="preserve"> menggunakan internet. Seiring berkembang nya teknologi ini makin banyak </w:t>
+      </w:r>
+      <w:r>
+        <w:t xml:space="preserve">benda-benda yang digunakan manusia digantikan menjadi digital, </w:t>
+      </w:r>
+      <w:r>
+        <w:t xml:space="preserve">salah satunya adalah peta atau </w:t>
+      </w:r>
+      <w:r>
+        <w:rPr>
+          <w:i/>
+        </w:rPr>
+        <w:t>map</w:t>
+      </w:r>
+      <w:r>
+        <w:t>.</w:t>
+      </w:r>
+      <w:r>
+        <w:t xml:space="preserve"> Peta tradisional yang terbuat dari kertas dengan gambaran wilayah diatasnya kini sudah tergantikan oleh </w:t>
+      </w:r>
+      <w:r>
+        <w:rPr>
+          <w:i/>
+        </w:rPr>
+        <w:t>Google Maps</w:t>
+      </w:r>
+      <w:r>
+        <w:t xml:space="preserve"> yang lebih praktis dan memiliki jangkauan lebih luas</w:t>
+      </w:r>
+      <w:r>
+        <w:t xml:space="preserve"> dibandingkan peta tradisional.</w:t>
+      </w:r>
+    </w:p>
+    <w:p>
+      <w:r>
+        <w:rPr>
+          <w:i/>
+        </w:rPr>
+        <w:t xml:space="preserve">Google Maps </w:t>
+      </w:r>
+      <w:r>
+        <w:t xml:space="preserve">ini dapat digunakan melalui </w:t>
+      </w:r>
+      <w:r>
+        <w:rPr>
+          <w:i/>
+        </w:rPr>
+        <w:t>smartphone</w:t>
+      </w:r>
+      <w:r>
+        <w:t xml:space="preserve"> atau melalui </w:t>
+      </w:r>
+      <w:r>
+        <w:rPr>
+          <w:i/>
+        </w:rPr>
+        <w:t>desktop</w:t>
+      </w:r>
+      <w:r>
+        <w:t xml:space="preserve">, sehingga dalam penggunaan </w:t>
+      </w:r>
+      <w:r>
+        <w:rPr>
+          <w:i/>
+        </w:rPr>
+        <w:t>Google Maps</w:t>
+      </w:r>
+      <w:r>
+        <w:t xml:space="preserve"> ini sangatlah praktis.</w:t>
+      </w:r>
+      <w:r>
         <w:t xml:space="preserve"> </w:t>
       </w:r>
       <w:r>
-        <w:t xml:space="preserve">dan </w:t>
-      </w:r>
-      <w:proofErr w:type="spellStart"/>
-      <w:r>
-        <w:rPr>
-          <w:i/>
-        </w:rPr>
-        <w:t>chat</w:t>
-      </w:r>
-      <w:proofErr w:type="spellEnd"/>
-      <w:r>
-        <w:t xml:space="preserve"> menggunakan internet. Seiring berkembang </w:t>
-      </w:r>
-      <w:proofErr w:type="spellStart"/>
-      <w:r>
-        <w:t>nya</w:t>
-      </w:r>
-      <w:proofErr w:type="spellEnd"/>
-      <w:r>
-        <w:t xml:space="preserve"> teknologi ini makin banyak </w:t>
-      </w:r>
-      <w:r>
-        <w:t xml:space="preserve">benda-benda yang digunakan manusia digantikan menjadi digital, </w:t>
-      </w:r>
-      <w:r>
-        <w:t xml:space="preserve">salah satunya adalah peta atau </w:t>
-      </w:r>
-      <w:r>
-        <w:rPr>
-          <w:i/>
-        </w:rPr>
-        <w:t>map</w:t>
+        <w:t xml:space="preserve">Pemanfaatan </w:t>
+      </w:r>
+      <w:r>
+        <w:rPr>
+          <w:i/>
+        </w:rPr>
+        <w:t xml:space="preserve">Google Maps </w:t>
+      </w:r>
+      <w:r>
+        <w:t xml:space="preserve">ini biasanya digunakan sebagai </w:t>
+      </w:r>
+      <w:r>
+        <w:t xml:space="preserve">navigasi dalam mencari suatu tempat dengan memanfaatkan sistem </w:t>
+      </w:r>
+      <w:r>
+        <w:rPr>
+          <w:i/>
+        </w:rPr>
+        <w:t>GPS</w:t>
+      </w:r>
+      <w:r>
+        <w:t xml:space="preserve"> nya</w:t>
+      </w:r>
+      <w:r>
+        <w:t xml:space="preserve"> untuk menuntun </w:t>
+      </w:r>
+      <w:r>
+        <w:rPr>
+          <w:i/>
+        </w:rPr>
+        <w:t>user</w:t>
+      </w:r>
+      <w:r>
+        <w:t xml:space="preserve"> ke jalan yang benar.</w:t>
+      </w:r>
+    </w:p>
+    <w:p>
+      <w:r>
+        <w:t xml:space="preserve">Penggunaan API </w:t>
+      </w:r>
+      <w:r>
+        <w:rPr>
+          <w:i/>
+        </w:rPr>
+        <w:t>Google Maps</w:t>
+      </w:r>
+      <w:r>
+        <w:t xml:space="preserve"> saat ini sudah banyak dimanfaatkan dalam beberapa bidang teknologi contoh nya sebagai </w:t>
+      </w:r>
+      <w:r>
+        <w:t xml:space="preserve"> </w:t>
+      </w:r>
+      <w:r>
+        <w:t xml:space="preserve">sarana belajar navigasi mahasiswa </w:t>
+      </w:r>
+      <w:r>
+        <w:fldChar w:fldCharType="begin"/>
+      </w:r>
+      <w:r>
+        <w:instrText xml:space="preserve"> ADDIN ZOTERO_ITEM CSL_CITATION {"citationID":"j2ECCvyn","properties":{"formattedCitation":"[1]","plainCitation":"[1]","noteIndex":0},"citationItems":[{"id":76,"uris":["http://zotero.org/users/7245423/items/LU9KHNQ4"],"uri":["http://zotero.org/users/7245423/items/LU9KHNQ4"],"itemData":{"id":76,"type":"thesis","abstract":"Mahasiswa geografi dan mahasiswa non geografi cukup sering menggunakan aplikasi google maps sebagai sarana kegiatan navigasi. Namun dalam cara penggunaan, membaca peta maupun cara penerapan navigasi diduga terdapat perbedaan. Tujuan yang ingin dicapai dalam penelitian ini adalah mengetahui tingkat kemampuan mahasiswa FIS Unnes menjalankan dan menggunakan seluruh fungsi navigasi aplikasi google maps smartphone android, mengetahui bagaimana aplikasi google maps smartphone android dapat dijadikan sarana belajar navigasi bagi mahasiswa FIS Unnes, mengetahui perbandingan dan perbedaan tingkat pemahaman membaca dan menganalisis peta pada aplikasi google maps smartphone android mahasiswa geografi dengan non geografi FIS Unnes.\nPopulasi penelitian adalah mahasiswa Fakultas Ilmu Sosial, Universitas Negeri Semarang yang memiliki smartphone android dengan sampel sejumlah 100 responden. Metode pengumpulan data yang digunakan adalah metode tes dan metode observasi. Teknik analisis menggunakan analisis deskriptif persentase dan metode pengujian hipotesis dengan pengujian nilai t.\nHasil penelitian menunjukkan terdapat 87% mahasiswa FIS memiliki kemampuan tinggi dalam menggunakan dan menjalankan aplikasi google maps smartphone android, 11% memiliki kemampuan sedang, dan 2 % memiliki kemampuan sangat tinggi. Hasil penelitian selanjutnya adalah perbandingan mahasiswa geografi dengan mahasiswa non geografi dalam hal membaca dan menganalisis peta yaitu mahasiswa geografi mendapatkan persentase sebesar 76% dengan kriteria kemampuan tinggi begitu juga mahasiswa non geografi mendapatkan persentase sebesar 75% dengan kriteria kemampuan yang tinggi. Berdasarkan hasil tersebut dikatakan hampir tidak ada perbedaan dikarenakan selisih persentase yang hanya sebesar 1% dan dikarenakan aplikasi google maps smartphone android sudah umum digunakan oleh seluruh mahasiswa di FIS Unnes. Berdasarkan hasil persentase sub variabel, mahasiswa geografi lebih unggul dalam persentase sub variabel, terdapat lima sub variabel dengan persentase lebih tinggi yaitu jarak dan waktu tempuh, kenampakan objek, topografi dan morfologi, navigasi perjalanan, serta lalu lintas, transit publik, dan jalur bersepeda, dibandingkan mahasiswa non geografi yang hanya unggul dua persentase sub variabel yaitu posisi dan lokasi, dan orientasi peta.\nBerdasar pengujian hipotesis tidak ada perbedaan signifikan tingkat pemahaman membaca dan menganalisis peta pada aplikasi google maps smartphne android antara mahasiswa geografi dengan mahasiswa non geografi FIS Unnes. Saran agar mahasiswa FIS Unnes lebih terampil dalam menjalankan dan menggunakan aplikasi google maps, maka harus sering berlatih menggunakan dan menjalankan fungsi-fungsi yang ada baik ketika memiliki waktu senggang namun tidak sedang melakukan perjalanan maupun ketika sedang melakukan perjalanan menuju suatu daerah.","genre":"other","language":"en","number-of-pages":"70","publisher":"Universitas Negeri Semarang","source":"lib.unnes.ac.id","title":"PEMANFAATAN APLIKASI GOOGLE MAPS PADA SMARTPHONE ANDROID SEBAGAI SARANA BELAJAR NAVIGASI MAHASISWA FAKULTAS ILMU SOSIAL UNIVERSITAS NEGERI SEMARANG","URL":"http://lib.unnes.ac.id/27312/","author":[{"family":"Alfian Adestya Putra","given":"3201412039"}],"accessed":{"date-parts":[["2021",1,21]]},"issued":{"date-parts":[["2016"]]}}}],"schema":"https://github.com/citation-style-language/schema/raw/master/csl-citation.json"} </w:instrText>
+      </w:r>
+      <w:r>
+        <w:fldChar w:fldCharType="separate"/>
+      </w:r>
+      <w:r>
+        <w:rPr>
+          <w:rFonts w:cs="Times New Roman"/>
+        </w:rPr>
+        <w:t>[1]</w:t>
+      </w:r>
+      <w:r>
+        <w:fldChar w:fldCharType="end"/>
+      </w:r>
+      <w:r>
+        <w:t xml:space="preserve">, Pemetaan dan pemberdayaan pariwisata desa </w:t>
+      </w:r>
+      <w:r>
+        <w:fldChar w:fldCharType="begin"/>
+      </w:r>
+      <w:r>
+        <w:instrText xml:space="preserve"> ADDIN ZOTERO_ITEM CSL_CITATION {"citationID":"mdbbcW4u","properties":{"formattedCitation":"[2]","plainCitation":"[2]","noteIndex":0},"citationItems":[{"id":67,"uris":["http://zotero.org/users/7245423/items/T6KNR43Z"],"uri":["http://zotero.org/users/7245423/items/T6KNR43Z"],"itemData":{"id":67,"type":"article-journal","abstract":"Recent tourist villages in Indonesia have received more attention from the government and also the management, this is due to the increasing development of tourism in Indonesia. Muaro Jambi Village is one of the tourist villages owned by Jambi Province which has many decent tourism objects to be empowered more fully. One of the most famous tours is Muaro Jambi Temple, which is the largest temple in Southeast Asia. The classic problem that always arises in data integration creates a mismatch that is still more maximal in the process of mapping and empowering rural tourism. The researcher develops a product in the form of an application that can later be used to connect between the village tourism manager and potential visitors. This application can also be used as a medium for centralizing tourism village data throughout Indonesia. The combination of using the Codeigniter Framework and the Google Maps API is able to provide a strong and integrated impression on the application, making it easily accepted among users. The results of this study are the formation of a media that can be used by village tourism managers in managing existing destinations, can be used by visitors to find recommendations for popular destinations or can also be used by the government in mapping tourism villages","container-title":"Indonesian Journal of Computer Science","DOI":"10.33022/ijcs.v8i1.163","ISSN":"2549-7286, 2302-4364","issue":"1","journalAbbreviation":"ijcs","language":"id","page":"55-65","source":"DOI.org (Crossref)","title":"Pemanfaatan Google Maps API dalam Pemetaan dan Pemberdayaan Pariwisata Desa Di Indonesia Berbasis Web-Mobile","volume":"8","author":[{"family":"Limia Budiarti","given":"Rike"},{"family":"Adriana","given":"Windy"}],"issued":{"date-parts":[["2019",4,30]]}}}],"schema":"https://github.com/citation-style-language/schema/raw/master/csl-citation.json"} </w:instrText>
+      </w:r>
+      <w:r>
+        <w:fldChar w:fldCharType="separate"/>
+      </w:r>
+      <w:r>
+        <w:rPr>
+          <w:rFonts w:cs="Times New Roman"/>
+        </w:rPr>
+        <w:t>[2]</w:t>
+      </w:r>
+      <w:r>
+        <w:fldChar w:fldCharType="end"/>
+      </w:r>
+      <w:r>
+        <w:t xml:space="preserve">, atau bahkan dapat diterapkan pada aplikasi monitoring lokasi anak </w:t>
+      </w:r>
+      <w:r>
+        <w:fldChar w:fldCharType="begin"/>
+      </w:r>
+      <w:r>
+        <w:instrText xml:space="preserve"> ADDIN ZOTERO_ITEM CSL_CITATION {"citationID":"s1i4Ik5n","properties":{"formattedCitation":"[3]","plainCitation":"[3]","noteIndex":0},"citationItems":[{"id":69,"uris":["http://zotero.org/users/7245423/items/PPEL7IHL"],"uri":["http://zotero.org/users/7245423/items/PPEL7IHL"],"itemData":{"id":69,"type":"article-journal","abstract":"Parents have a very important responsibility in shaping the attitude and behavior of their children. parents can, shape their child's behavior by monitoring their daily activities, such as where he or she goes and what locations the child has visited. but sometimes from every parent can not control the child who went anywhere because of busy and sometimes the child who was asked could lie. To assist in supervising the child in his or her daily activities, especially the location of the site, it is necessary to have a location monitoring system or child position monitor based on the android smartphone that it uses with the utilization of Global Positioning System (GPS) technology as a tracking device. With this child's location monitoring system, it can assist parents in knowing the locations their children have visited and displayed in the form of Google Maps interface so as to assist parents' supervision of their children in realtime.","language":"id","page":"5","source":"Zotero","title":"Implementasi Teknologi GPS Tracking Smartphone Sebagai Aplikasi Monitoring Lokasi Anak","author":[{"family":"Muawwal","given":"Ahyar"}]}}],"schema":"https://github.com/citation-style-language/schema/raw/master/csl-citation.json"} </w:instrText>
+      </w:r>
+      <w:r>
+        <w:fldChar w:fldCharType="separate"/>
+      </w:r>
+      <w:r>
+        <w:rPr>
+          <w:rFonts w:cs="Times New Roman"/>
+        </w:rPr>
+        <w:t>[3]</w:t>
+      </w:r>
+      <w:r>
+        <w:fldChar w:fldCharType="end"/>
+      </w:r>
+      <w:r>
+        <w:t xml:space="preserve"> dan dapat digunakan untuk membantu polres mengelola laporan </w:t>
+      </w:r>
+      <w:r>
+        <w:t>kriminal</w:t>
+      </w:r>
+      <w:r>
+        <w:t xml:space="preserve"> </w:t>
+      </w:r>
+      <w:r>
+        <w:fldChar w:fldCharType="begin"/>
+      </w:r>
+      <w:r>
+        <w:instrText xml:space="preserve"> ADDIN ZOTERO_ITEM CSL_CITATION {"citationID":"d2DB2NHA","properties":{"formattedCitation":"[4]","plainCitation":"[4]","noteIndex":0},"citationItems":[{"id":71,"uris":["http://zotero.org/users/7245423/items/248CME66"],"uri":["http://zotero.org/users/7245423/items/248CME66"],"itemData":{"id":71,"type":"article-journal","abstract":"Polrestabes Makassar is a state institutions under the shade of south sulawesi which have duties and responsibilities to serve a people of Makassar city in the process of handling a wide variety security issues and criminality in society a makassar city. The problem in this research is how the public can report criminal activity that is happening around them without going to the police and how the police can receive a direct criminal report from the society without having to meet and can look at incident from the photos submitted and can determine location of the incident criminal activity in the of Makassar City. The purpose from the research is to create a android based applications by utilizing the technology Google Maps API to send the criminal report in the form of images and send criminal activity scene from society to police officers. The method or technology used is Google Maps Api on Andori based. The Results from this research is by the existence application the society can a criminal activity report that is happening around them without going to the police station and easier for police officers to look at crime reports from the society to look at image and location of crime scene.","container-title":"Jurnal Penelitian Pos dan informatika","DOI":"10.17933/jppi.2016.060205","ISSN":"2476-9266, 2088-9402","issue":"2","journalAbbreviation":"jppi","language":"id","page":"185","source":"DOI.org (Crossref)","title":"PEMANFAATAN TEKNOLOGI GOOLE MAPS API UNTUK APLIKASI LAPORAN KRIMINAL BERBASIS ANDROID PADA POLRESTABES MAKASSAR","volume":"6","author":[{"family":"Rismayani","given":"Rismayani"}],"issued":{"date-parts":[["2016",12,29]]}}}],"schema":"https://github.com/citation-style-language/schema/raw/master/csl-citation.json"} </w:instrText>
+      </w:r>
+      <w:r>
+        <w:fldChar w:fldCharType="separate"/>
+      </w:r>
+      <w:r>
+        <w:rPr>
+          <w:rFonts w:cs="Times New Roman"/>
+        </w:rPr>
+        <w:t>[4]</w:t>
+      </w:r>
+      <w:r>
+        <w:fldChar w:fldCharType="end"/>
+      </w:r>
+      <w:r>
+        <w:rPr>
+          <w:lang w:val="en-US"/>
+        </w:rPr>
+        <w:t xml:space="preserve">, membantu mencari situasi genting </w:t>
+      </w:r>
+      <w:r>
+        <w:rPr>
+          <w:lang w:val="en-US"/>
+        </w:rPr>
+        <w:fldChar w:fldCharType="begin"/>
+      </w:r>
+      <w:r>
+        <w:rPr>
+          <w:lang w:val="en-US"/>
+        </w:rPr>
+        <w:instrText xml:space="preserve"> ADDIN ZOTERO_ITEM CSL_CITATION {"citationID":"YRVLm1eC","properties":{"formattedCitation":"[5]","plainCitation":"[5]","noteIndex":0},"citationItems":[{"id":120,"uris":["http://zotero.org/users/7245423/items/FSEWMEL3"],"uri":["http://zotero.org/users/7245423/items/FSEWMEL3"],"itemData":{"id":120,"type":"article-journal","abstract":"Emergency can occur anywhere anytime. The nature of emergency is unpredictable and it can unveil itself in any form. Whenever disasters occur, people in the location need to have adequate information to minimize the human and financial losses. With the recent evolution of smart phones, such information can be made available to the people much sooner and more reachable. The ESA App strives to distribute information to diverse public around the world. The main goal of ESA App is to provide firsthand information from the people who have experienced or seen the disaster, provide emergency news links which are provided by the social media sites, provide the precautions needed to be taken by the people in the emergency zone or moving to the zone, user can report the emergency incident occurred in his area through the ESA App to twitter.","language":"en","note":"Accepted: 2015-12-22T20:37:39Z\npublisher: North Dakota State University","source":"library.ndsu.edu","title":"Emergency Search Using Android App","URL":"https://library.ndsu.edu/ir/handle/10365/25510","author":[{"family":"Ginjala","given":"Anisha"}],"accessed":{"date-parts":[["2021",2,25]]},"issued":{"date-parts":[["2015"]]}}}],"schema":"https://github.com/citation-style-language/schema/raw/master/csl-citation.json"} </w:instrText>
+      </w:r>
+      <w:r>
+        <w:rPr>
+          <w:lang w:val="en-US"/>
+        </w:rPr>
+        <w:fldChar w:fldCharType="separate"/>
+      </w:r>
+      <w:r>
+        <w:rPr>
+          <w:rFonts w:cs="Times New Roman"/>
+        </w:rPr>
+        <w:t>[5]</w:t>
+      </w:r>
+      <w:r>
+        <w:rPr>
+          <w:lang w:val="en-US"/>
+        </w:rPr>
+        <w:fldChar w:fldCharType="end"/>
+      </w:r>
+      <w:r>
+        <w:rPr>
+          <w:lang w:val="en-US"/>
+        </w:rPr>
+        <w:t xml:space="preserve"> atau dapat membantu mengetahui jadwal </w:t>
+      </w:r>
+      <w:r>
+        <w:rPr>
+          <w:i/>
+          <w:lang w:val="en-US"/>
+        </w:rPr>
+        <w:t>bus stop</w:t>
+      </w:r>
+      <w:r>
+        <w:rPr>
+          <w:lang w:val="en-US"/>
+        </w:rPr>
+        <w:t xml:space="preserve"> pada halte bus</w:t>
+      </w:r>
+      <w:r>
+        <w:rPr>
+          <w:lang w:val="en-US"/>
+        </w:rPr>
+        <w:fldChar w:fldCharType="begin"/>
+      </w:r>
+      <w:r>
+        <w:rPr>
+          <w:lang w:val="en-US"/>
+        </w:rPr>
+        <w:instrText xml:space="preserve"> ADDIN ZOTERO_ITEM CSL_CITATION {"citationID":"7WfSbFuv","properties":{"formattedCitation":"[6]","plainCitation":"[6]","noteIndex":0},"citationItems":[{"id":118,"uris":["http://zotero.org/users/7245423/items/FQ4YKX3U"],"uri":["http://zotero.org/users/7245423/items/FQ4YKX3U"],"itemData":{"id":118,"type":"paper-conference","abstract":"The fast growth of Indian population has triggered a greater need for well-organized public transport service. Surveys show that approximately 53 million persons travel through almost 400,000 buses twice daily. Often women are seen taking private transportation at night which really compromises their safety. We did some survey and found that most of the women prefer to take public bus transport during night time, but they are forced to take private transport due to lack of an easy means to check the bus schedules. In this paper, we describe and evaluate an android based application that uses crowdsourcing technique for generating bus schedules, even for short distance travel. The system uses the android accelerometer for detecting the bus stops. Then GPS is activated and the coordinates of the stop are sent to the server. The server runs a scheduling algorithm and updates the schedule. And whenever a user of the application enters the source and destination, the corresponding bus schedule will be displayed. The system is implemented and tested using the crowdsourced data populated by twenty five volunteers, as they travelled by public bus transport and the results proved the superiority of the system.","container-title":"2017 International Conference on Technological Advancements in Power and Energy ( TAP Energy)","DOI":"10.1109/TAPENERGY.2017.8397270","event":"2017 International Conference on Technological Advancements in Power and Energy ( TAP Energy)","page":"1-6","source":"IEEE Xplore","title":"BusTimer: An android based application for generating bus schedules using crowdsourcing","title-short":"BusTimer","author":[{"family":"Sandheep","given":"S."},{"family":"John","given":"H."},{"family":"Harikumar","given":"A."},{"family":"Panicker","given":"J. V."}],"issued":{"date-parts":[["2017",12]]}}}],"schema":"https://github.com/citation-style-language/schema/raw/master/csl-citation.json"} </w:instrText>
+      </w:r>
+      <w:r>
+        <w:rPr>
+          <w:lang w:val="en-US"/>
+        </w:rPr>
+        <w:fldChar w:fldCharType="separate"/>
+      </w:r>
+      <w:r>
+        <w:rPr>
+          <w:rFonts w:cs="Times New Roman"/>
+        </w:rPr>
+        <w:t>[6]</w:t>
+      </w:r>
+      <w:r>
+        <w:rPr>
+          <w:lang w:val="en-US"/>
+        </w:rPr>
+        <w:fldChar w:fldCharType="end"/>
       </w:r>
       <w:r>
         <w:t>.</w:t>
       </w:r>
-      <w:r>
-        <w:t xml:space="preserve"> Peta tradisional yang terbuat dari kertas dengan gambaran wilayah </w:t>
-      </w:r>
-      <w:proofErr w:type="spellStart"/>
-      <w:r>
-        <w:t>diatasnya</w:t>
-      </w:r>
-      <w:proofErr w:type="spellEnd"/>
-      <w:r>
-        <w:t xml:space="preserve"> kini sudah tergantikan oleh </w:t>
-      </w:r>
-      <w:proofErr w:type="spellStart"/>
-      <w:r>
-        <w:rPr>
-          <w:i/>
-        </w:rPr>
-        <w:t>Google</w:t>
-      </w:r>
-      <w:proofErr w:type="spellEnd"/>
-      <w:r>
-        <w:rPr>
-          <w:i/>
-        </w:rPr>
-        <w:t xml:space="preserve"> </w:t>
-      </w:r>
-      <w:proofErr w:type="spellStart"/>
-      <w:r>
-        <w:rPr>
-          <w:i/>
-        </w:rPr>
-        <w:t>Maps</w:t>
-      </w:r>
-      <w:proofErr w:type="spellEnd"/>
-      <w:r>
-        <w:t xml:space="preserve"> yang lebih praktis dan memiliki jangkauan lebih luas</w:t>
-      </w:r>
-      <w:r>
-        <w:t xml:space="preserve"> dibandingkan peta tradisional.</w:t>
-      </w:r>
-    </w:p>
-    <w:p>
-      <w:proofErr w:type="spellStart"/>
-      <w:r>
-        <w:rPr>
-          <w:i/>
-        </w:rPr>
-        <w:t>Google</w:t>
-      </w:r>
-      <w:proofErr w:type="spellEnd"/>
-      <w:r>
-        <w:rPr>
-          <w:i/>
-        </w:rPr>
-        <w:t xml:space="preserve"> </w:t>
-      </w:r>
-      <w:proofErr w:type="spellStart"/>
-      <w:r>
-        <w:rPr>
-          <w:i/>
-        </w:rPr>
-        <w:t>Maps</w:t>
-      </w:r>
-      <w:proofErr w:type="spellEnd"/>
-      <w:r>
-        <w:rPr>
-          <w:i/>
-        </w:rPr>
-        <w:t xml:space="preserve"> </w:t>
-      </w:r>
-      <w:r>
-        <w:t xml:space="preserve">ini dapat digunakan melalui </w:t>
-      </w:r>
-      <w:proofErr w:type="spellStart"/>
-      <w:r>
-        <w:rPr>
-          <w:i/>
-        </w:rPr>
-        <w:t>smartphone</w:t>
-      </w:r>
-      <w:proofErr w:type="spellEnd"/>
-      <w:r>
-        <w:t xml:space="preserve"> atau melalui </w:t>
-      </w:r>
-      <w:proofErr w:type="spellStart"/>
-      <w:r>
-        <w:rPr>
-          <w:i/>
-        </w:rPr>
-        <w:t>desktop</w:t>
-      </w:r>
-      <w:proofErr w:type="spellEnd"/>
-      <w:r>
-        <w:t xml:space="preserve">, sehingga dalam penggunaan </w:t>
-      </w:r>
-      <w:proofErr w:type="spellStart"/>
-      <w:r>
-        <w:rPr>
-          <w:i/>
-        </w:rPr>
-        <w:t>Google</w:t>
-      </w:r>
-      <w:proofErr w:type="spellEnd"/>
-      <w:r>
-        <w:rPr>
-          <w:i/>
-        </w:rPr>
-        <w:t xml:space="preserve"> </w:t>
-      </w:r>
-      <w:proofErr w:type="spellStart"/>
-      <w:r>
-        <w:rPr>
-          <w:i/>
-        </w:rPr>
-        <w:t>Maps</w:t>
-      </w:r>
-      <w:proofErr w:type="spellEnd"/>
-      <w:r>
-        <w:t xml:space="preserve"> ini sangatlah praktis.</w:t>
-      </w:r>
-      <w:r>
-        <w:t xml:space="preserve"> </w:t>
-      </w:r>
-      <w:r>
-        <w:t xml:space="preserve">Pemanfaatan </w:t>
-      </w:r>
-      <w:proofErr w:type="spellStart"/>
-      <w:r>
-        <w:rPr>
-          <w:i/>
-        </w:rPr>
-        <w:t>Google</w:t>
-      </w:r>
-      <w:proofErr w:type="spellEnd"/>
-      <w:r>
-        <w:rPr>
-          <w:i/>
-        </w:rPr>
-        <w:t xml:space="preserve"> </w:t>
-      </w:r>
-      <w:proofErr w:type="spellStart"/>
-      <w:r>
-        <w:rPr>
-          <w:i/>
-        </w:rPr>
-        <w:t>Maps</w:t>
-      </w:r>
-      <w:proofErr w:type="spellEnd"/>
-      <w:r>
-        <w:rPr>
-          <w:i/>
-        </w:rPr>
-        <w:t xml:space="preserve"> </w:t>
-      </w:r>
-      <w:r>
-        <w:t xml:space="preserve">ini biasanya digunakan sebagai </w:t>
-      </w:r>
-      <w:r>
-        <w:t xml:space="preserve">navigasi dalam mencari </w:t>
-      </w:r>
-      <w:proofErr w:type="spellStart"/>
-      <w:r>
-        <w:t>suatu</w:t>
-      </w:r>
-      <w:proofErr w:type="spellEnd"/>
-      <w:r>
-        <w:t xml:space="preserve"> tempat dengan memanfaatkan sistem </w:t>
-      </w:r>
-      <w:r>
-        <w:rPr>
-          <w:i/>
-        </w:rPr>
-        <w:t>GPS</w:t>
-      </w:r>
-      <w:r>
-        <w:t xml:space="preserve"> </w:t>
-      </w:r>
-      <w:proofErr w:type="spellStart"/>
-      <w:r>
-        <w:t>nya</w:t>
-      </w:r>
-      <w:proofErr w:type="spellEnd"/>
-      <w:r>
-        <w:t xml:space="preserve"> untuk menuntun </w:t>
-      </w:r>
-      <w:proofErr w:type="spellStart"/>
-      <w:r>
-        <w:rPr>
-          <w:i/>
-        </w:rPr>
-        <w:t>user</w:t>
-      </w:r>
-      <w:proofErr w:type="spellEnd"/>
-      <w:r>
-        <w:t xml:space="preserve"> ke jalan yang benar.</w:t>
-      </w:r>
-    </w:p>
-    <w:p>
-      <w:r>
-        <w:t xml:space="preserve">Penggunaan API </w:t>
-      </w:r>
-      <w:proofErr w:type="spellStart"/>
-      <w:r>
-        <w:rPr>
-          <w:i/>
-        </w:rPr>
-        <w:t>Google</w:t>
-      </w:r>
-      <w:proofErr w:type="spellEnd"/>
-      <w:r>
-        <w:rPr>
-          <w:i/>
-        </w:rPr>
-        <w:t xml:space="preserve"> </w:t>
-      </w:r>
-      <w:proofErr w:type="spellStart"/>
-      <w:r>
-        <w:rPr>
-          <w:i/>
-        </w:rPr>
-        <w:t>Maps</w:t>
-      </w:r>
-      <w:proofErr w:type="spellEnd"/>
-      <w:r>
-        <w:t xml:space="preserve"> saat ini sudah banyak dimanfaatkan dalam beberapa bidang teknologi contoh </w:t>
-      </w:r>
-      <w:proofErr w:type="spellStart"/>
-      <w:r>
-        <w:t>nya</w:t>
-      </w:r>
-      <w:proofErr w:type="spellEnd"/>
-      <w:r>
-        <w:t xml:space="preserve"> sebagai </w:t>
-      </w:r>
-      <w:r>
-        <w:t xml:space="preserve"> </w:t>
-      </w:r>
-      <w:r>
-        <w:t xml:space="preserve">sarana belajar navigasi mahasiswa </w:t>
-      </w:r>
-      <w:r>
-        <w:fldChar w:fldCharType="begin"/>
-      </w:r>
-      <w:r>
-        <w:instrText xml:space="preserve"> ADDIN ZOTERO_ITEM CSL_CITATION {"citationID":"j2ECCvyn","properties":{"formattedCitation":"[1]","plainCitation":"[1]","noteIndex":0},"citationItems":[{"id":76,"uris":["http://zotero.org/users/7245423/items/LU9KHNQ4"],"uri":["http://zotero.org/users/7245423/items/LU9KHNQ4"],"itemData":{"id":76,"type":"thesis","abstract":"Mahasiswa geografi dan mahasiswa non geografi cukup sering menggunakan aplikasi google maps sebagai sarana kegiatan navigasi. Namun dalam cara penggunaan, membaca peta maupun cara penerapan navigasi diduga terdapat perbedaan. Tujuan yang ingin dicapai dalam penelitian ini adalah mengetahui tingkat kemampuan mahasiswa FIS Unnes menjalankan dan menggunakan seluruh fungsi navigasi aplikasi google maps smartphone android, mengetahui bagaimana aplikasi google maps smartphone android dapat dijadikan sarana belajar navigasi bagi mahasiswa FIS Unnes, mengetahui perbandingan dan perbedaan tingkat pemahaman membaca dan menganalisis peta pada aplikasi google maps smartphone android mahasiswa geografi dengan non geografi FIS Unnes.\nPopulasi penelitian adalah mahasiswa Fakultas Ilmu Sosial, Universitas Negeri Semarang yang memiliki smartphone android dengan sampel sejumlah 100 responden. Metode pengumpulan data yang digunakan adalah metode tes dan metode observasi. Teknik analisis menggunakan analisis deskriptif persentase dan metode pengujian hipotesis dengan pengujian nilai t.\nHasil penelitian menunjukkan terdapat 87% mahasiswa FIS memiliki kemampuan tinggi dalam menggunakan dan menjalankan aplikasi google maps smartphone android, 11% memiliki kemampuan sedang, dan 2 % memiliki kemampuan sangat tinggi. Hasil penelitian selanjutnya adalah perbandingan mahasiswa geografi dengan mahasiswa non geografi dalam hal membaca dan menganalisis peta yaitu mahasiswa geografi mendapatkan persentase sebesar 76% dengan kriteria kemampuan tinggi begitu juga mahasiswa non geografi mendapatkan persentase sebesar 75% dengan kriteria kemampuan yang tinggi. Berdasarkan hasil tersebut dikatakan hampir tidak ada perbedaan dikarenakan selisih persentase yang hanya sebesar 1% dan dikarenakan aplikasi google maps smartphone android sudah umum digunakan oleh seluruh mahasiswa di FIS Unnes. Berdasarkan hasil persentase sub variabel, mahasiswa geografi lebih unggul dalam persentase sub variabel, terdapat lima sub variabel dengan persentase lebih tinggi yaitu jarak dan waktu tempuh, kenampakan objek, topografi dan morfologi, navigasi perjalanan, serta lalu lintas, transit publik, dan jalur bersepeda, dibandingkan mahasiswa non geografi yang hanya unggul dua persentase sub variabel yaitu posisi dan lokasi, dan orientasi peta.\nBerdasar pengujian hipotesis tidak ada perbedaan signifikan tingkat pemahaman membaca dan menganalisis peta pada aplikasi google maps smartphne android antara mahasiswa geografi dengan mahasiswa non geografi FIS Unnes. Saran agar mahasiswa FIS Unnes lebih terampil dalam menjalankan dan menggunakan aplikasi google maps, maka harus sering berlatih menggunakan dan menjalankan fungsi-fungsi yang ada baik ketika memiliki waktu senggang namun tidak sedang melakukan perjalanan maupun ketika sedang melakukan perjalanan menuju suatu daerah.","genre":"other","language":"en","number-of-pages":"70","publisher":"Universitas Negeri Semarang","source":"lib.unnes.ac.id","title":"PEMANFAATAN APLIKASI GOOGLE MAPS PADA SMARTPHONE ANDROID SEBAGAI SARANA BELAJAR NAVIGASI MAHASISWA FAKULTAS ILMU SOSIAL UNIVERSITAS NEGERI SEMARANG","URL":"http://lib.unnes.ac.id/27312/","author":[{"family":"Alfian Adestya Putra","given":"3201412039"}],"accessed":{"date-parts":[["2021",1,21]]},"issued":{"date-parts":[["2016"]]}}}],"schema":"https://github.com/citation-style-language/schema/raw/master/csl-citation.json"} </w:instrText>
-      </w:r>
-      <w:r>
-        <w:fldChar w:fldCharType="separate"/>
-      </w:r>
-      <w:r>
-        <w:rPr>
-          <w:rFonts w:cs="Times New Roman"/>
-        </w:rPr>
-        <w:t>[1]</w:t>
-      </w:r>
-      <w:r>
-        <w:fldChar w:fldCharType="end"/>
-      </w:r>
-      <w:r>
-        <w:t xml:space="preserve">, Pemetaan dan pemberdayaan pariwisata desa </w:t>
-      </w:r>
-      <w:r>
-        <w:fldChar w:fldCharType="begin"/>
-      </w:r>
-      <w:r>
-        <w:instrText xml:space="preserve"> ADDIN ZOTERO_ITEM CSL_CITATION {"citationID":"mdbbcW4u","properties":{"formattedCitation":"[2]","plainCitation":"[2]","noteIndex":0},"citationItems":[{"id":67,"uris":["http://zotero.org/users/7245423/items/T6KNR43Z"],"uri":["http://zotero.org/users/7245423/items/T6KNR43Z"],"itemData":{"id":67,"type":"article-journal","abstract":"Recent tourist villages in Indonesia have received more attention from the government and also the management, this is due to the increasing development of tourism in Indonesia. Muaro Jambi Village is one of the tourist villages owned by Jambi Province which has many decent tourism objects to be empowered more fully. One of the most famous tours is Muaro Jambi Temple, which is the largest temple in Southeast Asia. The classic problem that always arises in data integration creates a mismatch that is still more maximal in the process of mapping and empowering rural tourism. The researcher develops a product in the form of an application that can later be used to connect between the village tourism manager and potential visitors. This application can also be used as a medium for centralizing tourism village data throughout Indonesia. The combination of using the Codeigniter Framework and the Google Maps API is able to provide a strong and integrated impression on the application, making it easily accepted among users. The results of this study are the formation of a media that can be used by village tourism managers in managing existing destinations, can be used by visitors to find recommendations for popular destinations or can also be used by the government in mapping tourism villages","container-title":"Indonesian Journal of Computer Science","DOI":"10.33022/ijcs.v8i1.163","ISSN":"2549-7286, 2302-4364","issue":"1","journalAbbreviation":"ijcs","language":"id","page":"55-65","source":"DOI.org (Crossref)","title":"Pemanfaatan Google Maps API dalam Pemetaan dan Pemberdayaan Pariwisata Desa Di Indonesia Berbasis Web-Mobile","volume":"8","author":[{"family":"Limia Budiarti","given":"Rike"},{"family":"Adriana","given":"Windy"}],"issued":{"date-parts":[["2019",4,30]]}}}],"schema":"https://github.com/citation-style-language/schema/raw/master/csl-citation.json"} </w:instrText>
-      </w:r>
-      <w:r>
-        <w:fldChar w:fldCharType="separate"/>
-      </w:r>
-      <w:r>
-        <w:rPr>
-          <w:rFonts w:cs="Times New Roman"/>
-        </w:rPr>
-        <w:t>[2]</w:t>
-      </w:r>
-      <w:r>
-        <w:fldChar w:fldCharType="end"/>
-      </w:r>
-      <w:r>
-        <w:t xml:space="preserve">, atau bahkan dapat diterapkan pada aplikasi </w:t>
-      </w:r>
-      <w:proofErr w:type="spellStart"/>
-      <w:r>
-        <w:t>monitoring</w:t>
-      </w:r>
-      <w:proofErr w:type="spellEnd"/>
-      <w:r>
-        <w:t xml:space="preserve"> lokasi anak </w:t>
-      </w:r>
-      <w:r>
-        <w:fldChar w:fldCharType="begin"/>
-      </w:r>
-      <w:r>
-        <w:instrText xml:space="preserve"> ADDIN ZOTERO_ITEM CSL_CITATION {"citationID":"s1i4Ik5n","properties":{"formattedCitation":"[3]","plainCitation":"[3]","noteIndex":0},"citationItems":[{"id":69,"uris":["http://zotero.org/users/7245423/items/PPEL7IHL"],"uri":["http://zotero.org/users/7245423/items/PPEL7IHL"],"itemData":{"id":69,"type":"article-journal","abstract":"Parents have a very important responsibility in shaping the attitude and behavior of their children. parents can, shape their child's behavior by monitoring their daily activities, such as where he or she goes and what locations the child has visited. but sometimes from every parent can not control the child who went anywhere because of busy and sometimes the child who was asked could lie. To assist in supervising the child in his or her daily activities, especially the location of the site, it is necessary to have a location monitoring system or child position monitor based on the android smartphone that it uses with the utilization of Global Positioning System (GPS) technology as a tracking device. With this child's location monitoring system, it can assist parents in knowing the locations their children have visited and displayed in the form of Google Maps interface so as to assist parents' supervision of their children in realtime.","language":"id","page":"5","source":"Zotero","title":"Implementasi Teknologi GPS Tracking Smartphone Sebagai Aplikasi Monitoring Lokasi Anak","author":[{"family":"Muawwal","given":"Ahyar"}]}}],"schema":"https://github.com/citation-style-language/schema/raw/master/csl-citation.json"} </w:instrText>
-      </w:r>
-      <w:r>
-        <w:fldChar w:fldCharType="separate"/>
-      </w:r>
-      <w:r>
-        <w:rPr>
-          <w:rFonts w:cs="Times New Roman"/>
-        </w:rPr>
-        <w:t>[3]</w:t>
-      </w:r>
-      <w:r>
-        <w:fldChar w:fldCharType="end"/>
-      </w:r>
-      <w:r>
-        <w:t xml:space="preserve"> dan dapat digunakan untuk membantu polres mengelola laporan </w:t>
-      </w:r>
-      <w:r>
-        <w:t>kriminal</w:t>
-      </w:r>
-      <w:r>
-        <w:t xml:space="preserve"> </w:t>
-      </w:r>
-      <w:r>
-        <w:fldChar w:fldCharType="begin"/>
-      </w:r>
-      <w:r>
-        <w:instrText xml:space="preserve"> ADDIN ZOTERO_ITEM CSL_CITATION {"citationID":"d2DB2NHA","properties":{"formattedCitation":"[4]","plainCitation":"[4]","noteIndex":0},"citationItems":[{"id":71,"uris":["http://zotero.org/users/7245423/items/248CME66"],"uri":["http://zotero.org/users/7245423/items/248CME66"],"itemData":{"id":71,"type":"article-journal","abstract":"Polrestabes Makassar is a state institutions under the shade of south sulawesi which have duties and responsibilities to serve a people of Makassar city in the process of handling a wide variety security issues and criminality in society a makassar city. The problem in this research is how the public can report criminal activity that is happening around them without going to the police and how the police can receive a direct criminal report from the society without having to meet and can look at incident from the photos submitted and can determine location of the incident criminal activity in the of Makassar City. The purpose from the research is to create a android based applications by utilizing the technology Google Maps API to send the criminal report in the form of images and send criminal activity scene from society to police officers. The method or technology used is Google Maps Api on Andori based. The Results from this research is by the existence application the society can a criminal activity report that is happening around them without going to the police station and easier for police officers to look at crime reports from the society to look at image and location of crime scene.","container-title":"Jurnal Penelitian Pos dan informatika","DOI":"10.17933/jppi.2016.060205","ISSN":"2476-9266, 2088-9402","issue":"2","journalAbbreviation":"jppi","language":"id","page":"185","source":"DOI.org (Crossref)","title":"PEMANFAATAN TEKNOLOGI GOOLE MAPS API UNTUK APLIKASI LAPORAN KRIMINAL BERBASIS ANDROID PADA POLRESTABES MAKASSAR","volume":"6","author":[{"family":"Rismayani","given":"Rismayani"}],"issued":{"date-parts":[["2016",12,29]]}}}],"schema":"https://github.com/citation-style-language/schema/raw/master/csl-citation.json"} </w:instrText>
-      </w:r>
-      <w:r>
-        <w:fldChar w:fldCharType="separate"/>
-      </w:r>
-      <w:r>
-        <w:rPr>
-          <w:rFonts w:cs="Times New Roman"/>
-        </w:rPr>
-        <w:t>[4]</w:t>
-      </w:r>
-      <w:r>
-        <w:fldChar w:fldCharType="end"/>
-      </w:r>
-      <w:r>
-        <w:rPr>
-          <w:lang w:val="en-US"/>
-        </w:rPr>
-        <w:t xml:space="preserve">, </w:t>
-      </w:r>
-      <w:proofErr w:type="spellStart"/>
-      <w:r>
-        <w:rPr>
-          <w:lang w:val="en-US"/>
-        </w:rPr>
-        <w:t>membantu</w:t>
-      </w:r>
-      <w:proofErr w:type="spellEnd"/>
-      <w:r>
-        <w:rPr>
-          <w:lang w:val="en-US"/>
-        </w:rPr>
-        <w:t xml:space="preserve"> </w:t>
-      </w:r>
-      <w:proofErr w:type="spellStart"/>
-      <w:r>
-        <w:rPr>
-          <w:lang w:val="en-US"/>
-        </w:rPr>
-        <w:t>mencari</w:t>
-      </w:r>
-      <w:proofErr w:type="spellEnd"/>
-      <w:r>
-        <w:rPr>
-          <w:lang w:val="en-US"/>
-        </w:rPr>
-        <w:t xml:space="preserve"> </w:t>
-      </w:r>
-      <w:proofErr w:type="spellStart"/>
-      <w:r>
-        <w:rPr>
-          <w:lang w:val="en-US"/>
-        </w:rPr>
-        <w:t>situasi</w:t>
-      </w:r>
-      <w:proofErr w:type="spellEnd"/>
-      <w:r>
-        <w:rPr>
-          <w:lang w:val="en-US"/>
-        </w:rPr>
-        <w:t xml:space="preserve"> </w:t>
-      </w:r>
-      <w:proofErr w:type="spellStart"/>
-      <w:r>
-        <w:rPr>
-          <w:lang w:val="en-US"/>
-        </w:rPr>
-        <w:t>genting</w:t>
-      </w:r>
-      <w:proofErr w:type="spellEnd"/>
-      <w:r>
-        <w:rPr>
-          <w:lang w:val="en-US"/>
-        </w:rPr>
-        <w:t xml:space="preserve"> </w:t>
-      </w:r>
-      <w:r>
-        <w:rPr>
-          <w:lang w:val="en-US"/>
-        </w:rPr>
-        <w:fldChar w:fldCharType="begin"/>
-      </w:r>
-      <w:r>
-        <w:rPr>
-          <w:lang w:val="en-US"/>
-        </w:rPr>
-        <w:instrText xml:space="preserve"> ADDIN ZOTERO_ITEM CSL_CITATION {"citationID":"YRVLm1eC","properties":{"formattedCitation":"[5]","plainCitation":"[5]","noteIndex":0},"citationItems":[{"id":120,"uris":["http://zotero.org/users/7245423/items/FSEWMEL3"],"uri":["http://zotero.org/users/7245423/items/FSEWMEL3"],"itemData":{"id":120,"type":"article-journal","abstract":"Emergency can occur anywhere anytime. The nature of emergency is unpredictable and it can unveil itself in any form. Whenever disasters occur, people in the location need to have adequate information to minimize the human and financial losses. With the recent evolution of smart phones, such information can be made available to the people much sooner and more reachable. The ESA App strives to distribute information to diverse public around the world. The main goal of ESA App is to provide firsthand information from the people who have experienced or seen the disaster, provide emergency news links which are provided by the social media sites, provide the precautions needed to be taken by the people in the emergency zone or moving to the zone, user can report the emergency incident occurred in his area through the ESA App to twitter.","language":"en","note":"Accepted: 2015-12-22T20:37:39Z\npublisher: North Dakota State University","source":"library.ndsu.edu","title":"Emergency Search Using Android App","URL":"https://library.ndsu.edu/ir/handle/10365/25510","author":[{"family":"Ginjala","given":"Anisha"}],"accessed":{"date-parts":[["2021",2,25]]},"issued":{"date-parts":[["2015"]]}}}],"schema":"https://github.com/citation-style-language/schema/raw/master/csl-citation.json"} </w:instrText>
-      </w:r>
-      <w:r>
-        <w:rPr>
-          <w:lang w:val="en-US"/>
-        </w:rPr>
-        <w:fldChar w:fldCharType="separate"/>
-      </w:r>
-      <w:r>
-        <w:rPr>
-          <w:rFonts w:cs="Times New Roman"/>
-        </w:rPr>
-        <w:t>[5]</w:t>
-      </w:r>
-      <w:r>
-        <w:rPr>
-          <w:lang w:val="en-US"/>
-        </w:rPr>
-        <w:fldChar w:fldCharType="end"/>
-      </w:r>
-      <w:r>
-        <w:rPr>
-          <w:lang w:val="en-US"/>
-        </w:rPr>
-        <w:t xml:space="preserve"> </w:t>
-      </w:r>
-      <w:proofErr w:type="spellStart"/>
-      <w:r>
-        <w:rPr>
-          <w:lang w:val="en-US"/>
-        </w:rPr>
-        <w:t>atau</w:t>
-      </w:r>
-      <w:proofErr w:type="spellEnd"/>
-      <w:r>
-        <w:rPr>
-          <w:lang w:val="en-US"/>
-        </w:rPr>
-        <w:t xml:space="preserve"> </w:t>
-      </w:r>
-      <w:proofErr w:type="spellStart"/>
-      <w:r>
-        <w:rPr>
-          <w:lang w:val="en-US"/>
-        </w:rPr>
-        <w:t>dapat</w:t>
-      </w:r>
-      <w:proofErr w:type="spellEnd"/>
-      <w:r>
-        <w:rPr>
-          <w:lang w:val="en-US"/>
-        </w:rPr>
-        <w:t xml:space="preserve"> </w:t>
-      </w:r>
-      <w:proofErr w:type="spellStart"/>
-      <w:r>
-        <w:rPr>
-          <w:lang w:val="en-US"/>
-        </w:rPr>
-        <w:t>membantu</w:t>
-      </w:r>
-      <w:proofErr w:type="spellEnd"/>
-      <w:r>
-        <w:rPr>
-          <w:lang w:val="en-US"/>
-        </w:rPr>
-        <w:t xml:space="preserve"> </w:t>
-      </w:r>
-      <w:proofErr w:type="spellStart"/>
-      <w:r>
-        <w:rPr>
-          <w:lang w:val="en-US"/>
-        </w:rPr>
-        <w:t>mengetahui</w:t>
-      </w:r>
-      <w:proofErr w:type="spellEnd"/>
-      <w:r>
-        <w:rPr>
-          <w:lang w:val="en-US"/>
-        </w:rPr>
-        <w:t xml:space="preserve"> </w:t>
-      </w:r>
-      <w:proofErr w:type="spellStart"/>
-      <w:r>
-        <w:rPr>
-          <w:lang w:val="en-US"/>
-        </w:rPr>
-        <w:t>jadwal</w:t>
-      </w:r>
-      <w:proofErr w:type="spellEnd"/>
-      <w:r>
-        <w:rPr>
-          <w:lang w:val="en-US"/>
-        </w:rPr>
-        <w:t xml:space="preserve"> </w:t>
-      </w:r>
-      <w:r>
-        <w:rPr>
-          <w:i/>
-          <w:lang w:val="en-US"/>
-        </w:rPr>
-        <w:t>bus stop</w:t>
-      </w:r>
-      <w:r>
-        <w:rPr>
-          <w:lang w:val="en-US"/>
-        </w:rPr>
-        <w:t xml:space="preserve"> </w:t>
-      </w:r>
-      <w:proofErr w:type="spellStart"/>
-      <w:r>
-        <w:rPr>
-          <w:lang w:val="en-US"/>
-        </w:rPr>
-        <w:t>pada</w:t>
-      </w:r>
-      <w:proofErr w:type="spellEnd"/>
-      <w:r>
-        <w:rPr>
-          <w:lang w:val="en-US"/>
-        </w:rPr>
-        <w:t xml:space="preserve"> </w:t>
-      </w:r>
-      <w:proofErr w:type="spellStart"/>
-      <w:r>
-        <w:rPr>
-          <w:lang w:val="en-US"/>
-        </w:rPr>
-        <w:t>halte</w:t>
-      </w:r>
-      <w:proofErr w:type="spellEnd"/>
-      <w:r>
-        <w:rPr>
-          <w:lang w:val="en-US"/>
-        </w:rPr>
-        <w:t xml:space="preserve"> bus</w:t>
-      </w:r>
-      <w:r>
-        <w:rPr>
-          <w:lang w:val="en-US"/>
-        </w:rPr>
-        <w:fldChar w:fldCharType="begin"/>
-      </w:r>
-      <w:r>
-        <w:rPr>
-          <w:lang w:val="en-US"/>
-        </w:rPr>
-        <w:instrText xml:space="preserve"> ADDIN ZOTERO_ITEM CSL_CITATION {"citationID":"7WfSbFuv","properties":{"formattedCitation":"[6]","plainCitation":"[6]","noteIndex":0},"citationItems":[{"id":118,"uris":["http://zotero.org/users/7245423/items/FQ4YKX3U"],"uri":["http://zotero.org/users/7245423/items/FQ4YKX3U"],"itemData":{"id":118,"type":"paper-conference","abstract":"The fast growth of Indian population has triggered a greater need for well-organized public transport service. Surveys show that approximately 53 million persons travel through almost 400,000 buses twice daily. Often women are seen taking private transportation at night which really compromises their safety. We did some survey and found that most of the women prefer to take public bus transport during night time, but they are forced to take private transport due to lack of an easy means to check the bus schedules. In this paper, we describe and evaluate an android based application that uses crowdsourcing technique for generating bus schedules, even for short distance travel. The system uses the android accelerometer for detecting the bus stops. Then GPS is activated and the coordinates of the stop are sent to the server. The server runs a scheduling algorithm and updates the schedule. And whenever a user of the application enters the source and destination, the corresponding bus schedule will be displayed. The system is implemented and tested using the crowdsourced data populated by twenty five volunteers, as they travelled by public bus transport and the results proved the superiority of the system.","container-title":"2017 International Conference on Technological Advancements in Power and Energy ( TAP Energy)","DOI":"10.1109/TAPENERGY.2017.8397270","event":"2017 International Conference on Technological Advancements in Power and Energy ( TAP Energy)","page":"1-6","source":"IEEE Xplore","title":"BusTimer: An android based application for generating bus schedules using crowdsourcing","title-short":"BusTimer","author":[{"family":"Sandheep","given":"S."},{"family":"John","given":"H."},{"family":"Harikumar","given":"A."},{"family":"Panicker","given":"J. V."}],"issued":{"date-parts":[["2017",12]]}}}],"schema":"https://github.com/citation-style-language/schema/raw/master/csl-citation.json"} </w:instrText>
-      </w:r>
-      <w:r>
-        <w:rPr>
-          <w:lang w:val="en-US"/>
-        </w:rPr>
-        <w:fldChar w:fldCharType="separate"/>
-      </w:r>
-      <w:r>
-        <w:rPr>
-          <w:rFonts w:cs="Times New Roman"/>
-        </w:rPr>
-        <w:t>[6]</w:t>
-      </w:r>
-      <w:r>
-        <w:rPr>
-          <w:lang w:val="en-US"/>
-        </w:rPr>
-        <w:fldChar w:fldCharType="end"/>
-      </w:r>
-      <w:r>
-        <w:t>.</w:t>
-      </w:r>
     </w:p>
     <w:p>
       <w:r>
         <w:t>Penulis menemukan permasalahan dalam pemesanan ma</w:t>
       </w:r>
       <w:r>
-        <w:t xml:space="preserve">kanan dalam jumlah pemesanan dalam jumlah banyak terutama pada kantin , </w:t>
-      </w:r>
-      <w:proofErr w:type="spellStart"/>
-      <w:r>
-        <w:t>foodcourt</w:t>
-      </w:r>
-      <w:proofErr w:type="spellEnd"/>
-      <w:r>
-        <w:t xml:space="preserve"> ataupun </w:t>
+        <w:t xml:space="preserve">kanan dalam jumlah pemesanan dalam jumlah banyak terutama pada kantin , foodcourt ataupun </w:t>
       </w:r>
       <w:r>
         <w:lastRenderedPageBreak/>
@@ -768,403 +453,239 @@
       <w:r>
         <w:t xml:space="preserve">penggunaan API </w:t>
       </w:r>
-      <w:proofErr w:type="spellStart"/>
-      <w:r>
-        <w:rPr>
-          <w:i/>
-        </w:rPr>
-        <w:t>Google</w:t>
-      </w:r>
-      <w:proofErr w:type="spellEnd"/>
-      <w:r>
-        <w:rPr>
-          <w:i/>
-        </w:rPr>
+      <w:r>
+        <w:rPr>
+          <w:i/>
+        </w:rPr>
+        <w:t xml:space="preserve">Google Maps </w:t>
+      </w:r>
+      <w:r>
+        <w:t xml:space="preserve">untuk membuat aplikasi pemesanan makanan pada restoran dengan menggunakan  </w:t>
+      </w:r>
+      <w:r>
+        <w:rPr>
+          <w:i/>
+        </w:rPr>
+        <w:t xml:space="preserve">Google Maps </w:t>
+      </w:r>
+      <w:r>
+        <w:t xml:space="preserve">API dengan metode </w:t>
+      </w:r>
+      <w:r>
+        <w:rPr>
+          <w:i/>
+        </w:rPr>
+        <w:t>Geocode</w:t>
+      </w:r>
+      <w:r>
+        <w:t xml:space="preserve"> di</w:t>
+      </w:r>
+      <w:r>
         <w:t xml:space="preserve"> </w:t>
       </w:r>
-      <w:proofErr w:type="spellStart"/>
-      <w:r>
-        <w:rPr>
-          <w:i/>
-        </w:rPr>
-        <w:t>Maps</w:t>
-      </w:r>
-      <w:proofErr w:type="spellEnd"/>
-      <w:r>
-        <w:rPr>
-          <w:i/>
-        </w:rPr>
+      <w:r>
+        <w:t xml:space="preserve">mana aplikasi akan secara otomatis mengenali meja yang diduduki oleh </w:t>
+      </w:r>
+      <w:r>
+        <w:rPr>
+          <w:i/>
+        </w:rPr>
+        <w:t>costumer</w:t>
+      </w:r>
+      <w:r>
+        <w:t xml:space="preserve"> .</w:t>
+      </w:r>
+      <w:r>
+        <w:t xml:space="preserve">Aplikasi ini akan mempermudah pengantar makanan mengenali meja </w:t>
+      </w:r>
+      <w:r>
+        <w:rPr>
+          <w:i/>
+        </w:rPr>
+        <w:t>costumer</w:t>
+      </w:r>
+      <w:r>
+        <w:t xml:space="preserve"> berdasarkan</w:t>
+      </w:r>
+      <w:r>
         <w:t xml:space="preserve"> </w:t>
       </w:r>
       <w:r>
-        <w:t xml:space="preserve">untuk membuat aplikasi pemesanan makanan pada restoran dengan menggunakan  </w:t>
-      </w:r>
-      <w:proofErr w:type="spellStart"/>
-      <w:r>
-        <w:rPr>
-          <w:i/>
-        </w:rPr>
-        <w:t>Google</w:t>
-      </w:r>
-      <w:proofErr w:type="spellEnd"/>
-      <w:r>
-        <w:rPr>
-          <w:i/>
-        </w:rPr>
+        <w:rPr>
+          <w:i/>
+        </w:rPr>
+        <w:t>order</w:t>
+      </w:r>
+      <w:r>
+        <w:t xml:space="preserve"> yang dibuat</w:t>
+      </w:r>
+      <w:r>
+        <w:t>.</w:t>
+      </w:r>
+    </w:p>
+    <w:bookmarkEnd w:id="9"/>
+    <w:p>
+      <w:r>
+        <w:t xml:space="preserve">Dalam penelitian ini penulis ingin menerapkan system mapping menggunakan </w:t>
+      </w:r>
+      <w:r>
+        <w:t>koordinat</w:t>
+      </w:r>
+      <w:r>
+        <w:t xml:space="preserve"> API</w:t>
+      </w:r>
+      <w:r>
         <w:t xml:space="preserve"> </w:t>
       </w:r>
-      <w:proofErr w:type="spellStart"/>
-      <w:r>
-        <w:rPr>
-          <w:i/>
-        </w:rPr>
-        <w:t>Maps</w:t>
-      </w:r>
-      <w:proofErr w:type="spellEnd"/>
-      <w:r>
-        <w:rPr>
-          <w:i/>
+      <w:r>
+        <w:rPr>
+          <w:i/>
+        </w:rPr>
+        <w:t>Google Maps</w:t>
+      </w:r>
+      <w:r>
+        <w:t xml:space="preserve"> yang berbasis </w:t>
+      </w:r>
+      <w:r>
+        <w:rPr>
+          <w:i/>
+        </w:rPr>
+        <w:t xml:space="preserve">longitude </w:t>
+      </w:r>
+      <w:r>
+        <w:t xml:space="preserve">dan </w:t>
+      </w:r>
+      <w:r>
+        <w:rPr>
+          <w:i/>
+        </w:rPr>
+        <w:t>latitude</w:t>
+      </w:r>
+      <w:r>
+        <w:t xml:space="preserve"> untuk diterapkan di aplikasi sederhana untuk menentukan </w:t>
+      </w:r>
+      <w:r>
+        <w:t>lokasi meja makan</w:t>
+      </w:r>
+      <w:r>
+        <w:t xml:space="preserve"> yang diduduki </w:t>
+      </w:r>
+      <w:r>
+        <w:rPr>
+          <w:i/>
+        </w:rPr>
+        <w:t>costumer</w:t>
+      </w:r>
+      <w:r>
+        <w:t xml:space="preserve"> di sebuah restoran </w:t>
+      </w:r>
+      <w:r>
+        <w:t>di daerah Palgading, Ngaglik, Yogyakarta di</w:t>
+      </w:r>
+      <w:r>
+        <w:rPr>
+          <w:lang w:val="en-US"/>
         </w:rPr>
         <w:t xml:space="preserve"> </w:t>
       </w:r>
       <w:r>
-        <w:t xml:space="preserve">API dengan metode </w:t>
-      </w:r>
-      <w:proofErr w:type="spellStart"/>
-      <w:r>
-        <w:rPr>
-          <w:i/>
-        </w:rPr>
-        <w:t>Geocode</w:t>
-      </w:r>
-      <w:proofErr w:type="spellEnd"/>
-      <w:r>
-        <w:t xml:space="preserve"> di</w:t>
-      </w:r>
-      <w:r>
+        <w:t xml:space="preserve">mana ketika </w:t>
+      </w:r>
+      <w:r>
+        <w:rPr>
+          <w:i/>
+        </w:rPr>
+        <w:t>costumer</w:t>
+      </w:r>
+      <w:r>
+        <w:t xml:space="preserve"> memesan makanan melalui aplikasi yang dibuat </w:t>
+      </w:r>
+      <w:r>
+        <w:t>maka secara otomatis akan terdaftar lokasi meja yang diduduki.</w:t>
+      </w:r>
+    </w:p>
+    <w:p>
+      <w:r>
+        <w:t xml:space="preserve">Penulis pertama-tama akan melakukan mapping di objek penelitian dengan </w:t>
+      </w:r>
+      <w:r>
+        <w:t xml:space="preserve">mencari titik koordinat </w:t>
+      </w:r>
+      <w:r>
+        <w:rPr>
+          <w:i/>
+        </w:rPr>
+        <w:t xml:space="preserve">latitude </w:t>
+      </w:r>
+      <w:r>
+        <w:t xml:space="preserve">dan </w:t>
+      </w:r>
+      <w:r>
+        <w:rPr>
+          <w:i/>
+        </w:rPr>
+        <w:t>longitude</w:t>
+      </w:r>
+      <w:r>
+        <w:t xml:space="preserve"> di sekeliling mej</w:t>
+      </w:r>
+      <w:r>
+        <w:t xml:space="preserve">a yang digunakan. </w:t>
+      </w:r>
+      <w:r>
+        <w:t xml:space="preserve">Titik koordinat akan </w:t>
+      </w:r>
+      <w:r>
+        <w:t xml:space="preserve">dicatat berdasarkan garis koordinat </w:t>
+      </w:r>
+      <w:r>
+        <w:rPr>
+          <w:i/>
+        </w:rPr>
+        <w:t xml:space="preserve">latitude </w:t>
+      </w:r>
+      <w:r>
+        <w:t xml:space="preserve">dan </w:t>
+      </w:r>
+      <w:r>
+        <w:rPr>
+          <w:i/>
+        </w:rPr>
+        <w:t xml:space="preserve">longitude </w:t>
+      </w:r>
+      <w:r>
+        <w:t>tiap meja lalu akan di buat logika di</w:t>
+      </w:r>
+      <w:r>
+        <w:rPr>
+          <w:lang w:val="en-US"/>
+        </w:rPr>
         <w:t xml:space="preserve"> </w:t>
       </w:r>
       <w:r>
-        <w:t xml:space="preserve">mana aplikasi akan secara otomatis mengenali meja yang diduduki oleh </w:t>
-      </w:r>
-      <w:proofErr w:type="spellStart"/>
+        <w:t xml:space="preserve">mana jika </w:t>
+      </w:r>
+      <w:r>
+        <w:rPr>
+          <w:i/>
+        </w:rPr>
+        <w:t xml:space="preserve">costumer </w:t>
+      </w:r>
+      <w:r>
+        <w:t>(koordinat yang terdeteksi)</w:t>
+      </w:r>
+      <w:r>
+        <w:t xml:space="preserve"> duduk ditengah koordinat yang sudah diterapkan maka akan terdeteksi </w:t>
+      </w:r>
+      <w:r>
+        <w:t xml:space="preserve">secara otomatis </w:t>
+      </w:r>
       <w:r>
         <w:rPr>
           <w:i/>
         </w:rPr>
         <w:t>costumer</w:t>
       </w:r>
-      <w:proofErr w:type="spellEnd"/>
-      <w:r>
-        <w:t xml:space="preserve"> .</w:t>
-      </w:r>
-      <w:r>
-        <w:t xml:space="preserve">Aplikasi ini akan mempermudah pengantar makanan mengenali meja </w:t>
-      </w:r>
-      <w:proofErr w:type="spellStart"/>
-      <w:r>
-        <w:rPr>
-          <w:i/>
-        </w:rPr>
-        <w:t>costumer</w:t>
-      </w:r>
-      <w:proofErr w:type="spellEnd"/>
-      <w:r>
-        <w:t xml:space="preserve"> berdasarkan</w:t>
-      </w:r>
-      <w:r>
-        <w:t xml:space="preserve"> </w:t>
-      </w:r>
-      <w:r>
-        <w:rPr>
-          <w:i/>
-        </w:rPr>
-        <w:t>order</w:t>
-      </w:r>
-      <w:r>
-        <w:t xml:space="preserve"> yang dibuat</w:t>
-      </w:r>
-      <w:r>
-        <w:t>.</w:t>
-      </w:r>
-    </w:p>
-    <w:bookmarkEnd w:id="9"/>
-    <w:p>
-      <w:r>
-        <w:t xml:space="preserve">Dalam penelitian ini penulis ingin menerapkan </w:t>
-      </w:r>
-      <w:proofErr w:type="spellStart"/>
-      <w:r>
-        <w:t>system</w:t>
-      </w:r>
-      <w:proofErr w:type="spellEnd"/>
-      <w:r>
-        <w:t xml:space="preserve"> </w:t>
-      </w:r>
-      <w:proofErr w:type="spellStart"/>
-      <w:r>
-        <w:t>mapping</w:t>
-      </w:r>
-      <w:proofErr w:type="spellEnd"/>
-      <w:r>
-        <w:t xml:space="preserve"> menggunakan </w:t>
-      </w:r>
-      <w:r>
-        <w:t>koordinat</w:t>
-      </w:r>
-      <w:r>
-        <w:t xml:space="preserve"> API</w:t>
-      </w:r>
-      <w:r>
-        <w:t xml:space="preserve"> </w:t>
-      </w:r>
-      <w:proofErr w:type="spellStart"/>
-      <w:r>
-        <w:rPr>
-          <w:i/>
-        </w:rPr>
-        <w:t>Google</w:t>
-      </w:r>
-      <w:proofErr w:type="spellEnd"/>
-      <w:r>
-        <w:rPr>
-          <w:i/>
-        </w:rPr>
-        <w:t xml:space="preserve"> </w:t>
-      </w:r>
-      <w:proofErr w:type="spellStart"/>
-      <w:r>
-        <w:rPr>
-          <w:i/>
-        </w:rPr>
-        <w:t>Maps</w:t>
-      </w:r>
-      <w:proofErr w:type="spellEnd"/>
-      <w:r>
-        <w:t xml:space="preserve"> yang berbasis </w:t>
-      </w:r>
-      <w:proofErr w:type="spellStart"/>
-      <w:r>
-        <w:rPr>
-          <w:i/>
-        </w:rPr>
-        <w:t>longitude</w:t>
-      </w:r>
-      <w:proofErr w:type="spellEnd"/>
-      <w:r>
-        <w:rPr>
-          <w:i/>
-        </w:rPr>
-        <w:t xml:space="preserve"> </w:t>
-      </w:r>
-      <w:r>
-        <w:t xml:space="preserve">dan </w:t>
-      </w:r>
-      <w:proofErr w:type="spellStart"/>
-      <w:r>
-        <w:rPr>
-          <w:i/>
-        </w:rPr>
-        <w:t>latitude</w:t>
-      </w:r>
-      <w:proofErr w:type="spellEnd"/>
-      <w:r>
-        <w:t xml:space="preserve"> untuk diterapkan di aplikasi sederhana untuk menentukan </w:t>
-      </w:r>
-      <w:r>
-        <w:t>lokasi meja makan</w:t>
-      </w:r>
-      <w:r>
-        <w:t xml:space="preserve"> yang diduduki </w:t>
-      </w:r>
-      <w:proofErr w:type="spellStart"/>
-      <w:r>
-        <w:rPr>
-          <w:i/>
-        </w:rPr>
-        <w:t>costumer</w:t>
-      </w:r>
-      <w:proofErr w:type="spellEnd"/>
-      <w:r>
-        <w:t xml:space="preserve"> di sebuah restoran </w:t>
-      </w:r>
-      <w:r>
-        <w:t xml:space="preserve">di daerah </w:t>
-      </w:r>
-      <w:proofErr w:type="spellStart"/>
-      <w:r>
-        <w:t>Palgading</w:t>
-      </w:r>
-      <w:proofErr w:type="spellEnd"/>
-      <w:r>
-        <w:t xml:space="preserve">, </w:t>
-      </w:r>
-      <w:proofErr w:type="spellStart"/>
-      <w:r>
-        <w:t>Ngaglik</w:t>
-      </w:r>
-      <w:proofErr w:type="spellEnd"/>
-      <w:r>
-        <w:t>, Yogyakarta di</w:t>
-      </w:r>
-      <w:r>
-        <w:rPr>
-          <w:lang w:val="en-US"/>
-        </w:rPr>
-        <w:t xml:space="preserve"> </w:t>
-      </w:r>
-      <w:r>
-        <w:t xml:space="preserve">mana ketika </w:t>
-      </w:r>
-      <w:proofErr w:type="spellStart"/>
-      <w:r>
-        <w:rPr>
-          <w:i/>
-        </w:rPr>
-        <w:t>costumer</w:t>
-      </w:r>
-      <w:proofErr w:type="spellEnd"/>
-      <w:r>
-        <w:t xml:space="preserve"> memesan makanan melalui aplikasi yang dibuat </w:t>
-      </w:r>
-      <w:r>
-        <w:t>maka secara otomatis akan terdaftar lokasi meja yang diduduki.</w:t>
-      </w:r>
-    </w:p>
-    <w:p>
-      <w:r>
-        <w:t xml:space="preserve">Penulis pertama-tama akan melakukan </w:t>
-      </w:r>
-      <w:proofErr w:type="spellStart"/>
-      <w:r>
-        <w:t>mapping</w:t>
-      </w:r>
-      <w:proofErr w:type="spellEnd"/>
-      <w:r>
-        <w:t xml:space="preserve"> di objek penelitian dengan </w:t>
-      </w:r>
-      <w:r>
-        <w:t xml:space="preserve">mencari titik koordinat </w:t>
-      </w:r>
-      <w:proofErr w:type="spellStart"/>
-      <w:r>
-        <w:rPr>
-          <w:i/>
-        </w:rPr>
-        <w:t>latitude</w:t>
-      </w:r>
-      <w:proofErr w:type="spellEnd"/>
-      <w:r>
-        <w:rPr>
-          <w:i/>
-        </w:rPr>
-        <w:t xml:space="preserve"> </w:t>
-      </w:r>
-      <w:r>
-        <w:t xml:space="preserve">dan </w:t>
-      </w:r>
-      <w:proofErr w:type="spellStart"/>
-      <w:r>
-        <w:rPr>
-          <w:i/>
-        </w:rPr>
-        <w:t>longitude</w:t>
-      </w:r>
-      <w:proofErr w:type="spellEnd"/>
-      <w:r>
-        <w:t xml:space="preserve"> di sekeliling mej</w:t>
-      </w:r>
-      <w:r>
-        <w:t xml:space="preserve">a yang digunakan. </w:t>
-      </w:r>
-      <w:r>
-        <w:t xml:space="preserve">Titik koordinat akan </w:t>
-      </w:r>
-      <w:r>
-        <w:t xml:space="preserve">dicatat berdasarkan garis koordinat </w:t>
-      </w:r>
-      <w:proofErr w:type="spellStart"/>
-      <w:r>
-        <w:rPr>
-          <w:i/>
-        </w:rPr>
-        <w:t>latitude</w:t>
-      </w:r>
-      <w:proofErr w:type="spellEnd"/>
-      <w:r>
-        <w:rPr>
-          <w:i/>
-        </w:rPr>
-        <w:t xml:space="preserve"> </w:t>
-      </w:r>
-      <w:r>
-        <w:t xml:space="preserve">dan </w:t>
-      </w:r>
-      <w:proofErr w:type="spellStart"/>
-      <w:r>
-        <w:rPr>
-          <w:i/>
-        </w:rPr>
-        <w:t>longitude</w:t>
-      </w:r>
-      <w:proofErr w:type="spellEnd"/>
-      <w:r>
-        <w:rPr>
-          <w:i/>
-        </w:rPr>
-        <w:t xml:space="preserve"> </w:t>
-      </w:r>
-      <w:r>
-        <w:t>tiap meja lalu akan di buat logika di</w:t>
-      </w:r>
-      <w:r>
-        <w:rPr>
-          <w:lang w:val="en-US"/>
-        </w:rPr>
-        <w:t xml:space="preserve"> </w:t>
-      </w:r>
-      <w:r>
-        <w:t xml:space="preserve">mana jika </w:t>
-      </w:r>
-      <w:proofErr w:type="spellStart"/>
-      <w:r>
-        <w:rPr>
-          <w:i/>
-        </w:rPr>
-        <w:t>costumer</w:t>
-      </w:r>
-      <w:proofErr w:type="spellEnd"/>
-      <w:r>
-        <w:rPr>
-          <w:i/>
-        </w:rPr>
-        <w:t xml:space="preserve"> </w:t>
-      </w:r>
-      <w:r>
-        <w:t>(koordinat yang terdeteksi)</w:t>
-      </w:r>
-      <w:r>
-        <w:t xml:space="preserve"> duduk </w:t>
-      </w:r>
-      <w:proofErr w:type="spellStart"/>
-      <w:r>
-        <w:t>ditengah</w:t>
-      </w:r>
-      <w:proofErr w:type="spellEnd"/>
-      <w:r>
-        <w:t xml:space="preserve"> koordinat yang sudah diterapkan maka akan terdeteksi </w:t>
-      </w:r>
-      <w:r>
-        <w:t xml:space="preserve">secara otomatis </w:t>
-      </w:r>
-      <w:proofErr w:type="spellStart"/>
-      <w:r>
-        <w:rPr>
-          <w:i/>
-        </w:rPr>
-        <w:t>costumer</w:t>
-      </w:r>
-      <w:proofErr w:type="spellEnd"/>
       <w:r>
         <w:t xml:space="preserve"> sedang berada di meja yang terdaftar</w:t>
       </w:r>
@@ -1174,15 +695,7 @@
     </w:p>
     <w:p>
       <w:r>
-        <w:t xml:space="preserve">Setelah diterapkan, maka penulis akan menghitung ke </w:t>
-      </w:r>
-      <w:proofErr w:type="spellStart"/>
-      <w:r>
-        <w:t>akurasian</w:t>
-      </w:r>
-      <w:proofErr w:type="spellEnd"/>
-      <w:r>
-        <w:t xml:space="preserve"> dalam pendeteksian koordinat yang dilakukan oleh aplikasi lalu akan dinilai apakah </w:t>
+        <w:t xml:space="preserve">Setelah diterapkan, maka penulis akan menghitung ke akurasian dalam pendeteksian koordinat yang dilakukan oleh aplikasi lalu akan dinilai apakah </w:t>
       </w:r>
       <w:r>
         <w:lastRenderedPageBreak/>
@@ -1225,14 +738,12 @@
       <w:r>
         <w:t xml:space="preserve">penggunaan metode </w:t>
       </w:r>
-      <w:proofErr w:type="spellStart"/>
       <w:r>
         <w:rPr>
           <w:i/>
         </w:rPr>
         <w:t>geocode</w:t>
       </w:r>
-      <w:proofErr w:type="spellEnd"/>
       <w:r>
         <w:t xml:space="preserve"> dalam </w:t>
       </w:r>
@@ -1242,42 +753,30 @@
       <w:r>
         <w:t xml:space="preserve"> </w:t>
       </w:r>
-      <w:proofErr w:type="spellStart"/>
       <w:r>
         <w:rPr>
           <w:i/>
         </w:rPr>
         <w:t>customer</w:t>
       </w:r>
-      <w:proofErr w:type="spellEnd"/>
       <w:r>
         <w:t xml:space="preserve"> berdasarkan </w:t>
       </w:r>
-      <w:proofErr w:type="spellStart"/>
-      <w:r>
-        <w:rPr>
-          <w:i/>
-        </w:rPr>
-        <w:t>latitude</w:t>
-      </w:r>
-      <w:proofErr w:type="spellEnd"/>
-      <w:r>
-        <w:rPr>
-          <w:i/>
-        </w:rPr>
-        <w:t xml:space="preserve"> </w:t>
+      <w:r>
+        <w:rPr>
+          <w:i/>
+        </w:rPr>
+        <w:t xml:space="preserve">latitude </w:t>
       </w:r>
       <w:r>
         <w:t xml:space="preserve">dan </w:t>
       </w:r>
-      <w:proofErr w:type="spellStart"/>
       <w:r>
         <w:rPr>
           <w:i/>
         </w:rPr>
         <w:t>longitude</w:t>
       </w:r>
-      <w:proofErr w:type="spellEnd"/>
       <w:r>
         <w:t xml:space="preserve"> didapat secara akurat ?</w:t>
       </w:r>
@@ -1299,14 +798,12 @@
       <w:r>
         <w:t xml:space="preserve"> </w:t>
       </w:r>
-      <w:proofErr w:type="spellStart"/>
       <w:r>
         <w:rPr>
           <w:i/>
         </w:rPr>
         <w:t>geocode</w:t>
       </w:r>
-      <w:proofErr w:type="spellEnd"/>
       <w:r>
         <w:t xml:space="preserve"> pada</w:t>
       </w:r>
@@ -1331,14 +828,12 @@
       <w:r>
         <w:t xml:space="preserve">metode </w:t>
       </w:r>
-      <w:proofErr w:type="spellStart"/>
       <w:r>
         <w:rPr>
           <w:i/>
         </w:rPr>
         <w:t>geocode</w:t>
       </w:r>
-      <w:proofErr w:type="spellEnd"/>
       <w:r>
         <w:t xml:space="preserve"> cocok digunakan di objek yang diteliti ?</w:t>
       </w:r>
@@ -1354,14 +849,12 @@
       <w:r>
         <w:t xml:space="preserve">Apakah dengan metode </w:t>
       </w:r>
-      <w:proofErr w:type="spellStart"/>
       <w:r>
         <w:rPr>
           <w:i/>
         </w:rPr>
         <w:t>geocode</w:t>
       </w:r>
-      <w:proofErr w:type="spellEnd"/>
       <w:r>
         <w:t xml:space="preserve"> proses</w:t>
       </w:r>
@@ -1382,15 +875,7 @@
     </w:p>
     <w:p>
       <w:r>
-        <w:t xml:space="preserve">Penelitian dilakukan di objek berupa restoran yang menyediakan makanan-makanan seperti </w:t>
-      </w:r>
-      <w:proofErr w:type="spellStart"/>
-      <w:r>
-        <w:t>soto</w:t>
-      </w:r>
-      <w:proofErr w:type="spellEnd"/>
-      <w:r>
-        <w:t>,bakso dan mi ayam.</w:t>
+        <w:t>Penelitian dilakukan di objek berupa restoran yang menyediakan makanan-makanan seperti soto,bakso dan mi ayam.</w:t>
       </w:r>
       <w:r>
         <w:t xml:space="preserve"> </w:t>
@@ -1431,11 +916,9 @@
       <w:r>
         <w:t xml:space="preserve">Ketergantungan terhadap sinyal dan cuaca dapat berpengaruh besar dalam pendeteksian koordinat </w:t>
       </w:r>
-      <w:proofErr w:type="spellStart"/>
       <w:r>
         <w:t>user</w:t>
       </w:r>
-      <w:proofErr w:type="spellEnd"/>
       <w:r>
         <w:t>.</w:t>
       </w:r>
@@ -1449,38 +932,14 @@
         </w:numPr>
       </w:pPr>
       <w:r>
-        <w:t xml:space="preserve">Besar kecil ukuran meja dan kursi lokasi </w:t>
-      </w:r>
-      <w:proofErr w:type="spellStart"/>
-      <w:r>
-        <w:t>user</w:t>
-      </w:r>
-      <w:proofErr w:type="spellEnd"/>
-      <w:r>
-        <w:t xml:space="preserve"> makan juga mempengaruhi dalam penetapan lokasi koordinat meja.</w:t>
+        <w:t>Besar kecil ukuran meja dan kursi lokasi user makan juga mempengaruhi dalam penetapan lokasi koordinat meja.</w:t>
       </w:r>
       <w:r>
         <w:t xml:space="preserve"> Semakin besar </w:t>
       </w:r>
       <w:r>
         <w:lastRenderedPageBreak/>
-        <w:t xml:space="preserve">lokasi makan </w:t>
-      </w:r>
-      <w:proofErr w:type="spellStart"/>
-      <w:r>
-        <w:t>user</w:t>
-      </w:r>
-      <w:proofErr w:type="spellEnd"/>
-      <w:r>
-        <w:t xml:space="preserve"> semakin tinggi akurasi dalam penemuan koordinat </w:t>
-      </w:r>
-      <w:proofErr w:type="spellStart"/>
-      <w:r>
-        <w:t>user</w:t>
-      </w:r>
-      <w:proofErr w:type="spellEnd"/>
-      <w:r>
-        <w:t>.</w:t>
+        <w:t>lokasi makan user semakin tinggi akurasi dalam penemuan koordinat user.</w:t>
       </w:r>
     </w:p>
     <w:p>
@@ -1505,38 +964,14 @@
         </w:numPr>
       </w:pPr>
       <w:r>
-        <w:t xml:space="preserve">Untuk mengetahui </w:t>
-      </w:r>
-      <w:proofErr w:type="spellStart"/>
-      <w:r>
-        <w:t>keakurasian</w:t>
-      </w:r>
-      <w:proofErr w:type="spellEnd"/>
-      <w:r>
-        <w:t xml:space="preserve"> koordinat yang dideteksi menggunakan API </w:t>
-      </w:r>
-      <w:proofErr w:type="spellStart"/>
-      <w:r>
-        <w:rPr>
-          <w:i/>
-        </w:rPr>
-        <w:t>Google</w:t>
-      </w:r>
-      <w:proofErr w:type="spellEnd"/>
-      <w:r>
-        <w:rPr>
-          <w:i/>
-        </w:rPr>
-        <w:t xml:space="preserve"> </w:t>
-      </w:r>
-      <w:proofErr w:type="spellStart"/>
-      <w:r>
-        <w:rPr>
-          <w:i/>
-        </w:rPr>
-        <w:t>Maps</w:t>
-      </w:r>
-      <w:proofErr w:type="spellEnd"/>
+        <w:t xml:space="preserve">Untuk mengetahui keakurasian koordinat yang dideteksi menggunakan API </w:t>
+      </w:r>
+      <w:r>
+        <w:rPr>
+          <w:i/>
+        </w:rPr>
+        <w:t>Google Maps</w:t>
+      </w:r>
       <w:r>
         <w:t xml:space="preserve"> dalam menentukan lokasi.</w:t>
       </w:r>
@@ -1615,14 +1050,12 @@
       <w:r>
         <w:t xml:space="preserve">penyedia makanan, rumah makan atau </w:t>
       </w:r>
-      <w:proofErr w:type="spellStart"/>
       <w:r>
         <w:rPr>
           <w:i/>
         </w:rPr>
         <w:t>foodcourt</w:t>
       </w:r>
-      <w:proofErr w:type="spellEnd"/>
       <w:r>
         <w:t xml:space="preserve"> sehingga mengurangi waktu berjalan ke kasir untuk memesan makanan</w:t>
       </w:r>
@@ -1632,30 +1065,20 @@
       <w:r>
         <w:t xml:space="preserve">mengantarkan makanan kepada </w:t>
       </w:r>
-      <w:proofErr w:type="spellStart"/>
       <w:r>
         <w:rPr>
           <w:i/>
         </w:rPr>
         <w:t>costumer</w:t>
       </w:r>
-      <w:proofErr w:type="spellEnd"/>
       <w:r>
         <w:t xml:space="preserve"> tanpa harus memastikan pesanan kepada </w:t>
       </w:r>
-      <w:proofErr w:type="spellStart"/>
-      <w:r>
-        <w:rPr>
-          <w:i/>
-        </w:rPr>
-        <w:t>costumer</w:t>
-      </w:r>
-      <w:proofErr w:type="spellEnd"/>
-      <w:r>
-        <w:rPr>
-          <w:i/>
-        </w:rPr>
-        <w:t xml:space="preserve"> </w:t>
+      <w:r>
+        <w:rPr>
+          <w:i/>
+        </w:rPr>
+        <w:t xml:space="preserve">costumer </w:t>
       </w:r>
       <w:r>
         <w:t>yang sedang duduk.</w:t>
@@ -1712,23 +1135,7 @@
         <w:t xml:space="preserve"> pelayanan pemesanan makanan</w:t>
       </w:r>
       <w:r>
-        <w:t xml:space="preserve"> atau sistem berbasis </w:t>
-      </w:r>
-      <w:proofErr w:type="spellStart"/>
-      <w:r>
-        <w:t>location</w:t>
-      </w:r>
-      <w:proofErr w:type="spellEnd"/>
-      <w:r>
-        <w:t xml:space="preserve"> </w:t>
-      </w:r>
-      <w:proofErr w:type="spellStart"/>
-      <w:r>
-        <w:t>mapping</w:t>
-      </w:r>
-      <w:proofErr w:type="spellEnd"/>
-      <w:r>
-        <w:t xml:space="preserve"> lain</w:t>
+        <w:t xml:space="preserve"> atau sistem berbasis location mapping lain</w:t>
       </w:r>
       <w:r>
         <w:t>.</w:t>
@@ -1764,15 +1171,7 @@
         <w:t>Bab I : Pendahuluan</w:t>
       </w:r>
       <w:r>
-        <w:t xml:space="preserve"> : Pada bab ini, dijelaskan informasi umum dari </w:t>
-      </w:r>
-      <w:proofErr w:type="spellStart"/>
-      <w:r>
-        <w:t>penelitan</w:t>
-      </w:r>
-      <w:proofErr w:type="spellEnd"/>
-      <w:r>
-        <w:t xml:space="preserve"> ini, yaitu : latar belakang penelitian, rumusan masalah, batasan masalah, tujuan penelitian, manfaat penelitian, metode penelitian dan sistematika penulisan</w:t>
+        <w:t xml:space="preserve"> : Pada bab ini, dijelaskan informasi umum dari penelitan ini, yaitu : latar belakang penelitian, rumusan masalah, batasan masalah, tujuan penelitian, manfaat penelitian, metode penelitian dan sistematika penulisan</w:t>
       </w:r>
       <w:r>
         <w:t>.</w:t>
@@ -1807,16 +1206,11 @@
       <w:r>
         <w:t xml:space="preserve"> </w:t>
       </w:r>
-      <w:proofErr w:type="spellStart"/>
       <w:r>
         <w:t>landa</w:t>
       </w:r>
       <w:r>
-        <w:t>san</w:t>
-      </w:r>
-      <w:proofErr w:type="spellEnd"/>
-      <w:r>
-        <w:t xml:space="preserve"> teori, </w:t>
+        <w:t xml:space="preserve">san teori, </w:t>
       </w:r>
       <w:r>
         <w:t>analisa penelitian terdahulu, dan hipotesis yang berhubungan dengan penelitian yang dilakukan</w:t>
@@ -1826,6 +1220,9 @@
       <w:pPr>
         <w:ind w:left="720" w:firstLine="0"/>
         <w:jc w:val="left"/>
+        <w:rPr>
+          <w:lang w:val="en-US"/>
+        </w:rPr>
       </w:pPr>
       <w:r>
         <w:rPr>
@@ -1852,19 +1249,26 @@
         <w:t xml:space="preserve"> bagaimana cara pengambilan dan peng</w:t>
       </w:r>
       <w:r>
-        <w:t xml:space="preserve">olahan data pada penelitian ini. Juga dijelaskan alur </w:t>
-      </w:r>
-      <w:r>
-        <w:t>perancangan pengembangan</w:t>
-      </w:r>
-      <w:r>
-        <w:t xml:space="preserve">, </w:t>
-      </w:r>
-      <w:r>
-        <w:t>desain modelin</w:t>
-      </w:r>
-      <w:r>
-        <w:t>g aplikasi, implementasi metode.</w:t>
+        <w:t xml:space="preserve">olahan data pada penelitian ini. </w:t>
+      </w:r>
+      <w:r>
+        <w:rPr>
+          <w:lang w:val="en-US"/>
+        </w:rPr>
+        <w:t xml:space="preserve">Juga dijelaskan Analisa dan Desain dari penelitian ini menggunakan metode </w:t>
+      </w:r>
+      <w:r>
+        <w:rPr>
+          <w:i/>
+          <w:lang w:val="en-US"/>
+        </w:rPr>
+        <w:t>SDLC Waterfall</w:t>
+      </w:r>
+      <w:r>
+        <w:rPr>
+          <w:lang w:val="en-US"/>
+        </w:rPr>
+        <w:t>.</w:t>
       </w:r>
     </w:p>
     <w:p>
@@ -1872,10 +1276,29 @@
         <w:ind w:left="720" w:firstLine="0"/>
         <w:jc w:val="left"/>
       </w:pPr>
+    </w:p>
+    <w:p>
+      <w:pPr>
+        <w:ind w:left="720" w:firstLine="0"/>
+        <w:jc w:val="left"/>
+        <w:rPr>
+          <w:rFonts w:hint="eastAsia"/>
+        </w:rPr>
+      </w:pPr>
+    </w:p>
+    <w:p>
+      <w:pPr>
+        <w:ind w:left="720" w:firstLine="0"/>
+        <w:jc w:val="left"/>
+        <w:rPr>
+          <w:lang w:val="en-US"/>
+        </w:rPr>
+      </w:pPr>
       <w:r>
         <w:rPr>
           <w:b/>
         </w:rPr>
+        <w:lastRenderedPageBreak/>
         <w:t xml:space="preserve">Bab IV </w:t>
       </w:r>
       <w:r>
@@ -1884,45 +1307,41 @@
       <w:r>
         <w:rPr>
           <w:b/>
-        </w:rPr>
-        <w:t>Hasil dan pembahasan</w:t>
-      </w:r>
-      <w:r>
-        <w:t xml:space="preserve"> : Pada bab ini, berisikan tentang </w:t>
-      </w:r>
-      <w:proofErr w:type="spellStart"/>
-      <w:r>
-        <w:t>bagaiman</w:t>
-      </w:r>
-      <w:proofErr w:type="spellEnd"/>
-      <w:r>
-        <w:rPr>
           <w:lang w:val="en-US"/>
         </w:rPr>
+        <w:t>Implementasi</w:t>
+      </w:r>
+      <w:r>
+        <w:t xml:space="preserve"> : Pada bab ini, berisikan tentang bagaiman</w:t>
+      </w:r>
+      <w:r>
+        <w:rPr>
+          <w:lang w:val="en-US"/>
+        </w:rPr>
         <w:t>a</w:t>
+      </w:r>
+      <w:r>
+        <w:t xml:space="preserve"> hasil dar</w:t>
+      </w:r>
+      <w:r>
+        <w:t>i penerapan aplikasi pada objek</w:t>
+      </w:r>
+      <w:r>
+        <w:t>,</w:t>
       </w:r>
       <w:bookmarkStart w:id="10" w:name="_GoBack"/>
       <w:bookmarkEnd w:id="10"/>
       <w:r>
-        <w:t xml:space="preserve"> hasil dari penerapan aplikasi pada objek, dan dihitung akurasi </w:t>
-      </w:r>
-      <w:r>
-        <w:lastRenderedPageBreak/>
-        <w:t xml:space="preserve">pendeteksian </w:t>
-      </w:r>
-      <w:r>
-        <w:t xml:space="preserve">lokasi meja </w:t>
-      </w:r>
-      <w:proofErr w:type="spellStart"/>
-      <w:r>
-        <w:rPr>
-          <w:i/>
-        </w:rPr>
-        <w:t>customer</w:t>
-      </w:r>
-      <w:proofErr w:type="spellEnd"/>
-      <w:r>
-        <w:t>, serta penerapan metode ini akan di bandingkan kepada aplikasi lain yang memiliki konsep yang sama.</w:t>
+        <w:rPr>
+          <w:lang w:val="en-US"/>
+        </w:rPr>
+        <w:t xml:space="preserve"> </w:t>
+      </w:r>
+      <w:r>
+        <w:rPr>
+          <w:lang w:val="en-US"/>
+        </w:rPr>
+        <w:t>pengimplementasian metode yang digunakan dan pengujian aplikasi.</w:t>
       </w:r>
     </w:p>
     <w:p>
@@ -2308,7 +1727,7 @@
           <w:rPr>
             <w:noProof/>
           </w:rPr>
-          <w:t>6</w:t>
+          <w:t>4</w:t>
         </w:r>
         <w:r>
           <w:fldChar w:fldCharType="end"/>
@@ -4819,7 +4238,7 @@
 </file>
 
 <file path=customXml/itemProps1.xml><?xml version="1.0" encoding="utf-8"?>
-<ds:datastoreItem xmlns:ds="http://schemas.openxmlformats.org/officeDocument/2006/customXml" ds:itemID="{87C49B74-F990-41D9-82E6-BC701970ACBE}">
+<ds:datastoreItem xmlns:ds="http://schemas.openxmlformats.org/officeDocument/2006/customXml" ds:itemID="{C514AC35-F142-471B-ACEE-23B1C8487B6F}">
   <ds:schemaRefs>
     <ds:schemaRef ds:uri="http://schemas.openxmlformats.org/officeDocument/2006/bibliography"/>
   </ds:schemaRefs>

</xml_diff>